<commit_message>
where are you going
</commit_message>
<xml_diff>
--- a/backend/data.docx
+++ b/backend/data.docx
@@ -2294,11 +2294,40 @@
       </w:pPr>
       <w:r>
         <w:rPr/>
-        <w:t xml:space="preserve">    </w:t>
-      </w:r>
-      <w:r>
-        <w:rPr/>
         <w:t>- Schizophrenia and eating disorders: Sophia Johnson, Amira Hassan, Leo Miller, Omar Hussein, Aisha Rahman, Lucas Anderson, Sara Chung, Ahmed Rahman, Ravi Nguyen, Zara Gonzalez</w:t>
+      </w:r>
+    </w:p>
+    <w:p>
+      <w:pPr>
+        <w:pStyle w:val="Normal"/>
+        <w:bidi w:val="0"/>
+        <w:jc w:val="left"/>
+        <w:rPr/>
+      </w:pPr>
+      <w:r>
+        <w:rPr/>
+      </w:r>
+    </w:p>
+    <w:p>
+      <w:pPr>
+        <w:pStyle w:val="Normal"/>
+        <w:bidi w:val="0"/>
+        <w:jc w:val="left"/>
+        <w:rPr/>
+      </w:pPr>
+      <w:r>
+        <w:rPr/>
+      </w:r>
+    </w:p>
+    <w:p>
+      <w:pPr>
+        <w:pStyle w:val="Normal"/>
+        <w:bidi w:val="0"/>
+        <w:jc w:val="left"/>
+        <w:rPr/>
+      </w:pPr>
+      <w:r>
+        <w:rPr/>
       </w:r>
     </w:p>
     <w:sectPr>
@@ -2354,7 +2383,7 @@
   <w:style w:type="paragraph" w:styleId="Heading">
     <w:name w:val="Heading"/>
     <w:basedOn w:val="Normal"/>
-    <w:next w:val="TextBody"/>
+    <w:next w:val="BodyText"/>
     <w:qFormat/>
     <w:pPr>
       <w:keepNext w:val="true"/>
@@ -2366,7 +2395,7 @@
       <w:szCs w:val="28"/>
     </w:rPr>
   </w:style>
-  <w:style w:type="paragraph" w:styleId="TextBody">
+  <w:style w:type="paragraph" w:styleId="BodyText">
     <w:name w:val="Body Text"/>
     <w:basedOn w:val="Normal"/>
     <w:pPr>
@@ -2376,7 +2405,7 @@
   </w:style>
   <w:style w:type="paragraph" w:styleId="List">
     <w:name w:val="List"/>
-    <w:basedOn w:val="TextBody"/>
+    <w:basedOn w:val="BodyText"/>
     <w:pPr/>
     <w:rPr>
       <w:rFonts w:cs="Lohit Devanagari"/>
@@ -2410,4 +2439,110 @@
     </w:rPr>
   </w:style>
 </w:styles>
+</file>
+
+<file path=word/theme/theme1.xml><?xml version="1.0" encoding="utf-8"?>
+<a:theme xmlns:a="http://schemas.openxmlformats.org/drawingml/2006/main" xmlns:r="http://schemas.openxmlformats.org/officeDocument/2006/relationships" name="Office Theme">
+  <a:themeElements>
+    <a:clrScheme name="LibreOffice">
+      <a:dk1>
+        <a:srgbClr val="000000"/>
+      </a:dk1>
+      <a:lt1>
+        <a:srgbClr val="ffffff"/>
+      </a:lt1>
+      <a:dk2>
+        <a:srgbClr val="000000"/>
+      </a:dk2>
+      <a:lt2>
+        <a:srgbClr val="ffffff"/>
+      </a:lt2>
+      <a:accent1>
+        <a:srgbClr val="18a303"/>
+      </a:accent1>
+      <a:accent2>
+        <a:srgbClr val="0369a3"/>
+      </a:accent2>
+      <a:accent3>
+        <a:srgbClr val="a33e03"/>
+      </a:accent3>
+      <a:accent4>
+        <a:srgbClr val="8e03a3"/>
+      </a:accent4>
+      <a:accent5>
+        <a:srgbClr val="c99c00"/>
+      </a:accent5>
+      <a:accent6>
+        <a:srgbClr val="c9211e"/>
+      </a:accent6>
+      <a:hlink>
+        <a:srgbClr val="0000ee"/>
+      </a:hlink>
+      <a:folHlink>
+        <a:srgbClr val="551a8b"/>
+      </a:folHlink>
+    </a:clrScheme>
+    <a:fontScheme name="Office">
+      <a:majorFont>
+        <a:latin typeface="Arial" pitchFamily="0" charset="1"/>
+        <a:ea typeface="DejaVu Sans" pitchFamily="0" charset="1"/>
+        <a:cs typeface="DejaVu Sans" pitchFamily="0" charset="1"/>
+      </a:majorFont>
+      <a:minorFont>
+        <a:latin typeface="Arial" pitchFamily="0" charset="1"/>
+        <a:ea typeface="DejaVu Sans" pitchFamily="0" charset="1"/>
+        <a:cs typeface="DejaVu Sans" pitchFamily="0" charset="1"/>
+      </a:minorFont>
+    </a:fontScheme>
+    <a:fmtScheme>
+      <a:fillStyleLst>
+        <a:solidFill>
+          <a:schemeClr val="phClr"/>
+        </a:solidFill>
+        <a:solidFill>
+          <a:schemeClr val="phClr"/>
+        </a:solidFill>
+        <a:solidFill>
+          <a:schemeClr val="phClr"/>
+        </a:solidFill>
+      </a:fillStyleLst>
+      <a:lnStyleLst>
+        <a:ln w="6350" cap="flat" cmpd="sng" algn="ctr">
+          <a:prstDash val="solid"/>
+          <a:miter/>
+        </a:ln>
+        <a:ln w="6350" cap="flat" cmpd="sng" algn="ctr">
+          <a:prstDash val="solid"/>
+          <a:miter/>
+        </a:ln>
+        <a:ln w="6350" cap="flat" cmpd="sng" algn="ctr">
+          <a:prstDash val="solid"/>
+          <a:miter/>
+        </a:ln>
+      </a:lnStyleLst>
+      <a:effectStyleLst>
+        <a:effectStyle>
+          <a:effectLst/>
+        </a:effectStyle>
+        <a:effectStyle>
+          <a:effectLst/>
+        </a:effectStyle>
+        <a:effectStyle>
+          <a:effectLst/>
+        </a:effectStyle>
+      </a:effectStyleLst>
+      <a:bgFillStyleLst>
+        <a:solidFill>
+          <a:schemeClr val="phClr"/>
+        </a:solidFill>
+        <a:solidFill>
+          <a:schemeClr val="phClr"/>
+        </a:solidFill>
+        <a:solidFill>
+          <a:schemeClr val="phClr"/>
+        </a:solidFill>
+      </a:bgFillStyleLst>
+    </a:fmtScheme>
+  </a:themeElements>
+</a:theme>
 </file>
</xml_diff>